<commit_message>
Implementación base de GestionCompras
</commit_message>
<xml_diff>
--- a/Base/Funcionalides.docx
+++ b/Base/Funcionalides.docx
@@ -144,15 +144,22 @@
           <w:ilvl w:val="0"/>
           <w:numId w:val="1"/>
         </w:numPr>
+        <w:rPr>
+          <w:color w:val="EE0000"/>
+        </w:rPr>
       </w:pPr>
       <w:r>
         <w:rPr>
           <w:b/>
           <w:bCs/>
+          <w:color w:val="EE0000"/>
         </w:rPr>
         <w:t>Gestión de promociones</w:t>
       </w:r>
       <w:r>
+        <w:rPr>
+          <w:color w:val="EE0000"/>
+        </w:rPr>
         <w:t>:</w:t>
       </w:r>
     </w:p>
@@ -279,15 +286,22 @@
           <w:ilvl w:val="0"/>
           <w:numId w:val="1"/>
         </w:numPr>
+        <w:rPr>
+          <w:color w:val="EE0000"/>
+        </w:rPr>
       </w:pPr>
       <w:r>
         <w:rPr>
           <w:b/>
           <w:bCs/>
+          <w:color w:val="EE0000"/>
         </w:rPr>
         <w:t>Gestión de pedidos a proveedores</w:t>
       </w:r>
       <w:r>
+        <w:rPr>
+          <w:color w:val="EE0000"/>
+        </w:rPr>
         <w:t>:</w:t>
       </w:r>
     </w:p>

</xml_diff>

<commit_message>
Implementación de registrar entrada de mercancía usando transacción.
</commit_message>
<xml_diff>
--- a/Base/Funcionalides.docx
+++ b/Base/Funcionalides.docx
@@ -93,15 +93,22 @@
           <w:ilvl w:val="0"/>
           <w:numId w:val="1"/>
         </w:numPr>
+        <w:rPr>
+          <w:color w:val="EE0000"/>
+        </w:rPr>
       </w:pPr>
       <w:r>
         <w:rPr>
           <w:b/>
           <w:bCs/>
+          <w:color w:val="EE0000"/>
         </w:rPr>
         <w:t>Registro de compras (entradas de mercancía)</w:t>
       </w:r>
       <w:r>
+        <w:rPr>
+          <w:color w:val="EE0000"/>
+        </w:rPr>
         <w:t>:</w:t>
       </w:r>
     </w:p>

</xml_diff>

<commit_message>
Empleado y modificación de permisos
</commit_message>
<xml_diff>
--- a/Base/Funcionalides.docx
+++ b/Base/Funcionalides.docx
@@ -479,15 +479,22 @@
           <w:ilvl w:val="0"/>
           <w:numId w:val="2"/>
         </w:numPr>
+        <w:rPr>
+          <w:color w:val="EE0000"/>
+        </w:rPr>
       </w:pPr>
       <w:r>
         <w:rPr>
           <w:b/>
           <w:bCs/>
+          <w:color w:val="EE0000"/>
         </w:rPr>
         <w:t>Realizar ventas</w:t>
       </w:r>
       <w:r>
+        <w:rPr>
+          <w:color w:val="EE0000"/>
+        </w:rPr>
         <w:t>:</w:t>
       </w:r>
     </w:p>
@@ -530,6 +537,9 @@
           <w:ilvl w:val="0"/>
           <w:numId w:val="2"/>
         </w:numPr>
+        <w:rPr>
+          <w:color w:val="EE0000"/>
+        </w:rPr>
       </w:pPr>
       <w:r>
         <w:rPr>
@@ -543,10 +553,14 @@
         <w:rPr>
           <w:b/>
           <w:bCs/>
+          <w:color w:val="EE0000"/>
         </w:rPr>
         <w:t>y promociones</w:t>
       </w:r>
       <w:r>
+        <w:rPr>
+          <w:color w:val="EE0000"/>
+        </w:rPr>
         <w:t>:</w:t>
       </w:r>
     </w:p>

</xml_diff>